<commit_message>
Ammended questions 1 and 2.
</commit_message>
<xml_diff>
--- a/assignment-01.docx
+++ b/assignment-01.docx
@@ -52,36 +52,7 @@
         <w:ind w:right="8"/>
       </w:pPr>
       <w:r>
-        <w:t xml:space="preserve">In this assignment, you will learn more about asymptotic notation, parallelism, functional languages, and algorithmic cost models. As in the recitation, some of your answer will go here and some will go in </w:t>
-      </w:r>
-      <w:r>
-        <w:t>main.py</w:t>
-      </w:r>
-      <w:r>
-        <w:t xml:space="preserve">. You are welcome to edit this </w:t>
-      </w:r>
-      <w:r>
-        <w:t>assignment-0</w:t>
-      </w:r>
-      <w:r>
-        <w:t xml:space="preserve">1.md </w:t>
-      </w:r>
-      <w:r>
-        <w:t xml:space="preserve">file </w:t>
-      </w:r>
-      <w:proofErr w:type="gramStart"/>
-      <w:r>
-        <w:t>directly, or</w:t>
-      </w:r>
-      <w:proofErr w:type="gramEnd"/>
-      <w:r>
-        <w:t xml:space="preserve"> print and fill in by hand. If you do the latter, please scan to a file </w:t>
-      </w:r>
-      <w:r>
-        <w:t xml:space="preserve">assignment-01.pdf </w:t>
-      </w:r>
-      <w:r>
-        <w:t xml:space="preserve">and push to your </w:t>
+        <w:t xml:space="preserve">In this assignment, you will learn more about asymptotic notation, parallelism, functional languages, and algorithmic cost models. As in the recitation, some of your answer will go here and some will go in main.py. You are welcome to edit this assignment-01.md file directly, or print and fill in by hand. If you do the latter, please scan to a file assignment-01.pdf and push to your </w:t>
       </w:r>
       <w:proofErr w:type="spellStart"/>
       <w:r>
@@ -157,13 +128,8 @@
         <w:t>n</w:t>
       </w:r>
       <w:r>
-        <w:t>)? Why or why not</w:t>
-      </w:r>
-      <w:proofErr w:type="gramStart"/>
-      <w:r>
-        <w:t>? .</w:t>
-      </w:r>
-      <w:proofErr w:type="gramEnd"/>
+        <w:t>)? Why or why not? .</w:t>
+      </w:r>
     </w:p>
     <w:p>
       <w:pPr>
@@ -174,6 +140,10 @@
     <w:p>
       <w:pPr>
         <w:ind w:left="498" w:right="8" w:firstLine="0"/>
+        <w:rPr>
+          <w:sz w:val="24"/>
+          <w:szCs w:val="28"/>
+        </w:rPr>
       </w:pPr>
       <m:oMathPara>
         <m:oMath>
@@ -264,15 +234,7 @@
                           <w:sz w:val="22"/>
                           <w:lang w:val=""/>
                         </w:rPr>
-                        <m:t>n</m:t>
-                      </m:r>
-                      <m:r>
-                        <w:rPr>
-                          <w:rFonts w:ascii="Cambria Math" w:hAnsi="Cambria Math"/>
-                          <w:sz w:val="22"/>
-                          <w:lang w:val=""/>
-                        </w:rPr>
-                        <m:t>+1</m:t>
+                        <m:t>n+1</m:t>
                       </m:r>
                     </m:sup>
                   </m:sSup>
@@ -322,77 +284,244 @@
               </m:r>
             </m:e>
           </m:func>
-          <m:limLow>
-            <m:limLowPr>
+          <m:d>
+            <m:dPr>
               <m:ctrlPr>
-                <w:rPr>
-                  <w:rFonts w:ascii="Cambria Math" w:hAnsi="Cambria Math"/>
-                  <w:i/>
-                  <w:sz w:val="24"/>
-                  <w:szCs w:val="28"/>
-                </w:rPr>
-              </m:ctrlPr>
-            </m:limLowPr>
-            <m:e>
-              <m:r>
-                <m:rPr>
-                  <m:sty m:val="p"/>
-                </m:rPr>
                 <w:rPr>
                   <w:rFonts w:ascii="Cambria Math" w:hAnsi="Cambria Math"/>
                   <w:sz w:val="24"/>
                   <w:szCs w:val="28"/>
                 </w:rPr>
-                <m:t>lim</m:t>
-              </m:r>
+              </m:ctrlPr>
+            </m:dPr>
+            <m:e>
+              <m:f>
+                <m:fPr>
+                  <m:ctrlPr>
+                    <w:rPr>
+                      <w:rFonts w:ascii="Cambria Math" w:hAnsi="Cambria Math"/>
+                      <w:sz w:val="24"/>
+                      <w:szCs w:val="28"/>
+                    </w:rPr>
+                  </m:ctrlPr>
+                </m:fPr>
+                <m:num>
+                  <m:func>
+                    <m:funcPr>
+                      <m:ctrlPr>
+                        <w:rPr>
+                          <w:rFonts w:ascii="Cambria Math" w:hAnsi="Cambria Math"/>
+                          <w:sz w:val="24"/>
+                          <w:szCs w:val="28"/>
+                        </w:rPr>
+                      </m:ctrlPr>
+                    </m:funcPr>
+                    <m:fName>
+                      <m:r>
+                        <m:rPr>
+                          <m:sty m:val="p"/>
+                        </m:rPr>
+                        <w:rPr>
+                          <w:rFonts w:ascii="Cambria Math" w:hAnsi="Cambria Math"/>
+                          <w:sz w:val="24"/>
+                          <w:szCs w:val="28"/>
+                        </w:rPr>
+                        <m:t>2* ln</m:t>
+                      </m:r>
+                    </m:fName>
+                    <m:e>
+                      <m:d>
+                        <m:dPr>
+                          <m:ctrlPr>
+                            <w:rPr>
+                              <w:rFonts w:ascii="Cambria Math" w:hAnsi="Cambria Math"/>
+                              <w:sz w:val="24"/>
+                              <w:szCs w:val="28"/>
+                            </w:rPr>
+                          </m:ctrlPr>
+                        </m:dPr>
+                        <m:e>
+                          <m:r>
+                            <m:rPr>
+                              <m:sty m:val="p"/>
+                            </m:rPr>
+                            <w:rPr>
+                              <w:rFonts w:ascii="Cambria Math" w:hAnsi="Cambria Math"/>
+                              <w:sz w:val="24"/>
+                              <w:szCs w:val="28"/>
+                            </w:rPr>
+                            <m:t>2</m:t>
+                          </m:r>
+                        </m:e>
+                      </m:d>
+                      <m:r>
+                        <w:rPr>
+                          <w:rFonts w:ascii="Cambria Math" w:hAnsi="Cambria Math"/>
+                          <w:sz w:val="24"/>
+                          <w:szCs w:val="28"/>
+                        </w:rPr>
+                        <m:t>*</m:t>
+                      </m:r>
+                      <m:sSup>
+                        <m:sSupPr>
+                          <m:ctrlPr>
+                            <w:rPr>
+                              <w:rFonts w:ascii="Cambria Math" w:hAnsi="Cambria Math"/>
+                              <w:i/>
+                              <w:sz w:val="24"/>
+                              <w:szCs w:val="28"/>
+                            </w:rPr>
+                          </m:ctrlPr>
+                        </m:sSupPr>
+                        <m:e>
+                          <m:r>
+                            <w:rPr>
+                              <w:rFonts w:ascii="Cambria Math" w:hAnsi="Cambria Math"/>
+                              <w:sz w:val="24"/>
+                              <w:szCs w:val="28"/>
+                            </w:rPr>
+                            <m:t>2</m:t>
+                          </m:r>
+                        </m:e>
+                        <m:sup>
+                          <m:r>
+                            <w:rPr>
+                              <w:rFonts w:ascii="Cambria Math" w:hAnsi="Cambria Math"/>
+                              <w:sz w:val="24"/>
+                              <w:szCs w:val="28"/>
+                            </w:rPr>
+                            <m:t>x</m:t>
+                          </m:r>
+                        </m:sup>
+                      </m:sSup>
+                    </m:e>
+                  </m:func>
+                </m:num>
+                <m:den>
+                  <m:func>
+                    <m:funcPr>
+                      <m:ctrlPr>
+                        <w:rPr>
+                          <w:rFonts w:ascii="Cambria Math" w:hAnsi="Cambria Math"/>
+                          <w:sz w:val="24"/>
+                          <w:szCs w:val="28"/>
+                        </w:rPr>
+                      </m:ctrlPr>
+                    </m:funcPr>
+                    <m:fName>
+                      <m:r>
+                        <m:rPr>
+                          <m:sty m:val="p"/>
+                        </m:rPr>
+                        <w:rPr>
+                          <w:rFonts w:ascii="Cambria Math" w:hAnsi="Cambria Math"/>
+                          <w:sz w:val="24"/>
+                          <w:szCs w:val="28"/>
+                        </w:rPr>
+                        <m:t>ln</m:t>
+                      </m:r>
+                    </m:fName>
+                    <m:e>
+                      <m:d>
+                        <m:dPr>
+                          <m:ctrlPr>
+                            <w:rPr>
+                              <w:rFonts w:ascii="Cambria Math" w:hAnsi="Cambria Math"/>
+                              <w:i/>
+                              <w:sz w:val="24"/>
+                              <w:szCs w:val="28"/>
+                            </w:rPr>
+                          </m:ctrlPr>
+                        </m:dPr>
+                        <m:e>
+                          <m:r>
+                            <w:rPr>
+                              <w:rFonts w:ascii="Cambria Math" w:hAnsi="Cambria Math"/>
+                              <w:sz w:val="24"/>
+                              <w:szCs w:val="28"/>
+                            </w:rPr>
+                            <m:t>2</m:t>
+                          </m:r>
+                        </m:e>
+                      </m:d>
+                    </m:e>
+                  </m:func>
+                  <m:r>
+                    <w:rPr>
+                      <w:rFonts w:ascii="Cambria Math" w:hAnsi="Cambria Math"/>
+                      <w:sz w:val="24"/>
+                      <w:szCs w:val="28"/>
+                    </w:rPr>
+                    <m:t>*</m:t>
+                  </m:r>
+                  <m:sSup>
+                    <m:sSupPr>
+                      <m:ctrlPr>
+                        <w:rPr>
+                          <w:rFonts w:ascii="Cambria Math" w:hAnsi="Cambria Math"/>
+                          <w:i/>
+                          <w:sz w:val="24"/>
+                          <w:szCs w:val="28"/>
+                        </w:rPr>
+                      </m:ctrlPr>
+                    </m:sSupPr>
+                    <m:e>
+                      <m:r>
+                        <w:rPr>
+                          <w:rFonts w:ascii="Cambria Math" w:hAnsi="Cambria Math"/>
+                          <w:sz w:val="24"/>
+                          <w:szCs w:val="28"/>
+                        </w:rPr>
+                        <m:t>2</m:t>
+                      </m:r>
+                    </m:e>
+                    <m:sup>
+                      <m:r>
+                        <w:rPr>
+                          <w:rFonts w:ascii="Cambria Math" w:hAnsi="Cambria Math"/>
+                          <w:sz w:val="24"/>
+                          <w:szCs w:val="28"/>
+                        </w:rPr>
+                        <m:t>x</m:t>
+                      </m:r>
+                    </m:sup>
+                  </m:sSup>
+                </m:den>
+              </m:f>
             </m:e>
-            <m:lim>
-              <m:r>
-                <w:rPr>
-                  <w:rFonts w:ascii="Cambria Math" w:hAnsi="Cambria Math"/>
-                  <w:lang w:val=""/>
-                </w:rPr>
-                <m:t>n→∞</m:t>
-              </m:r>
-            </m:lim>
-          </m:limLow>
-          <m:f>
-            <m:fPr>
-              <m:ctrlPr>
-                <w:rPr>
-                  <w:rFonts w:ascii="Cambria Math" w:hAnsi="Cambria Math"/>
-                  <w:i/>
-                </w:rPr>
-              </m:ctrlPr>
-            </m:fPr>
-            <m:num>
-              <m:r>
-                <w:rPr>
-                  <w:rFonts w:ascii="Cambria Math" w:hAnsi="Cambria Math"/>
-                </w:rPr>
-                <m:t>∞</m:t>
-              </m:r>
-            </m:num>
-            <m:den>
-              <m:r>
-                <w:rPr>
-                  <w:rFonts w:ascii="Cambria Math" w:hAnsi="Cambria Math"/>
-                </w:rPr>
-                <m:t>∞</m:t>
-              </m:r>
-            </m:den>
-          </m:f>
+          </m:d>
           <m:r>
             <w:rPr>
               <w:rFonts w:ascii="Cambria Math" w:hAnsi="Cambria Math"/>
+              <w:sz w:val="24"/>
+              <w:szCs w:val="28"/>
             </w:rPr>
-            <m:t xml:space="preserve">= </m:t>
+            <m:t>=2</m:t>
           </m:r>
           <m:r>
             <w:rPr>
               <w:rFonts w:ascii="Cambria Math" w:hAnsi="Cambria Math"/>
+              <w:sz w:val="24"/>
+              <w:szCs w:val="28"/>
             </w:rPr>
-            <m:t>1</m:t>
+            <m:t>,</m:t>
+          </m:r>
+        </m:oMath>
+      </m:oMathPara>
+    </w:p>
+    <w:p>
+      <w:pPr>
+        <w:ind w:left="498" w:right="8" w:firstLine="0"/>
+      </w:pPr>
+      <m:oMathPara>
+        <m:oMath>
+          <m:r>
+            <w:rPr>
+              <w:rFonts w:ascii="Cambria Math" w:hAnsi="Cambria Math"/>
+              <w:sz w:val="24"/>
+              <w:szCs w:val="28"/>
+            </w:rPr>
+            <m:t xml:space="preserve"> 2&gt;0</m:t>
           </m:r>
         </m:oMath>
       </m:oMathPara>
@@ -465,7 +594,13 @@
             <w:rPr>
               <w:rFonts w:ascii="Cambria Math" w:hAnsi="Cambria Math"/>
             </w:rPr>
-            <m:t>∈ O</m:t>
+            <m:t>∉</m:t>
+          </m:r>
+          <m:r>
+            <w:rPr>
+              <w:rFonts w:ascii="Cambria Math" w:hAnsi="Cambria Math"/>
+            </w:rPr>
+            <m:t xml:space="preserve"> O</m:t>
           </m:r>
           <m:r>
             <m:rPr>
@@ -527,12 +662,6 @@
     </w:p>
     <w:p>
       <w:pPr>
-        <w:spacing w:after="141"/>
-        <w:ind w:left="493" w:right="8"/>
-      </w:pPr>
-    </w:p>
-    <w:p>
-      <w:pPr>
         <w:numPr>
           <w:ilvl w:val="0"/>
           <w:numId w:val="1"/>
@@ -573,10 +702,7 @@
         <w:t>n</w:t>
       </w:r>
       <w:r>
-        <w:t xml:space="preserve">)? Why or </w:t>
-      </w:r>
-      <w:r>
-        <w:t>why not?</w:t>
+        <w:t>)? Why or why not?</w:t>
       </w:r>
     </w:p>
     <w:p>
@@ -585,6 +711,47 @@
       </w:pPr>
       <m:oMathPara>
         <m:oMath>
+          <m:limLow>
+            <m:limLowPr>
+              <m:ctrlPr>
+                <w:rPr>
+                  <w:rFonts w:ascii="Cambria Math" w:hAnsi="Cambria Math"/>
+                  <w:i/>
+                  <w:sz w:val="22"/>
+                  <w:lang w:val=""/>
+                </w:rPr>
+              </m:ctrlPr>
+            </m:limLowPr>
+            <m:e>
+              <m:r>
+                <m:rPr>
+                  <m:sty m:val="p"/>
+                </m:rPr>
+                <w:rPr>
+                  <w:rFonts w:ascii="Cambria Math" w:hAnsi="Cambria Math"/>
+                  <w:lang w:val=""/>
+                </w:rPr>
+                <m:t>lim</m:t>
+              </m:r>
+            </m:e>
+            <m:lim>
+              <m:r>
+                <w:rPr>
+                  <w:rFonts w:ascii="Cambria Math" w:hAnsi="Cambria Math"/>
+                  <w:lang w:val=""/>
+                </w:rPr>
+                <m:t>n→∞</m:t>
+              </m:r>
+            </m:lim>
+          </m:limLow>
+          <m:r>
+            <w:rPr>
+              <w:rFonts w:ascii="Cambria Math" w:hAnsi="Cambria Math"/>
+              <w:sz w:val="22"/>
+              <w:lang w:val=""/>
+            </w:rPr>
+            <m:t>(</m:t>
+          </m:r>
           <m:func>
             <m:funcPr>
               <m:ctrlPr>
@@ -597,18 +764,17 @@
               </m:ctrlPr>
             </m:funcPr>
             <m:fName>
-              <m:limLow>
-                <m:limLowPr>
+              <m:f>
+                <m:fPr>
                   <m:ctrlPr>
                     <w:rPr>
                       <w:rFonts w:ascii="Cambria Math" w:hAnsi="Cambria Math"/>
-                      <w:i/>
                       <w:sz w:val="24"/>
                       <w:szCs w:val="28"/>
                     </w:rPr>
                   </m:ctrlPr>
-                </m:limLowPr>
-                <m:e>
+                </m:fPr>
+                <m:num>
                   <m:r>
                     <m:rPr>
                       <m:sty m:val="p"/>
@@ -618,23 +784,32 @@
                       <w:sz w:val="24"/>
                       <w:szCs w:val="28"/>
                     </w:rPr>
-                    <m:t>lim</m:t>
+                    <m:t>d</m:t>
                   </m:r>
-                </m:e>
-                <m:lim>
+                </m:num>
+                <m:den>
                   <m:r>
                     <w:rPr>
                       <w:rFonts w:ascii="Cambria Math" w:hAnsi="Cambria Math"/>
-                      <w:lang w:val=""/>
+                      <w:sz w:val="24"/>
+                      <w:szCs w:val="28"/>
                     </w:rPr>
-                    <m:t>n→∞</m:t>
+                    <m:t>dx</m:t>
                   </m:r>
-                </m:lim>
-              </m:limLow>
+                </m:den>
+              </m:f>
             </m:fName>
             <m:e>
-              <m:f>
-                <m:fPr>
+              <m:r>
+                <w:rPr>
+                  <w:rFonts w:ascii="Cambria Math" w:hAnsi="Cambria Math"/>
+                  <w:sz w:val="24"/>
+                  <w:szCs w:val="28"/>
+                </w:rPr>
+                <m:t>(</m:t>
+              </m:r>
+              <m:sSup>
+                <m:sSupPr>
                   <m:ctrlPr>
                     <w:rPr>
                       <w:rFonts w:ascii="Cambria Math" w:hAnsi="Cambria Math"/>
@@ -643,66 +818,18 @@
                       <w:szCs w:val="28"/>
                     </w:rPr>
                   </m:ctrlPr>
-                </m:fPr>
-                <m:num>
-                  <m:sSup>
-                    <m:sSupPr>
-                      <m:ctrlPr>
-                        <w:rPr>
-                          <w:rFonts w:ascii="Cambria Math" w:hAnsi="Cambria Math"/>
-                          <w:i/>
-                          <w:sz w:val="24"/>
-                          <w:szCs w:val="28"/>
-                        </w:rPr>
-                      </m:ctrlPr>
-                    </m:sSupPr>
-                    <m:e>
-                      <m:r>
-                        <w:rPr>
-                          <w:rFonts w:ascii="Cambria Math" w:hAnsi="Cambria Math"/>
-                          <w:sz w:val="24"/>
-                          <w:szCs w:val="28"/>
-                        </w:rPr>
-                        <m:t>2</m:t>
-                      </m:r>
-                    </m:e>
-                    <m:sup>
-                      <m:sSup>
-                        <m:sSupPr>
-                          <m:ctrlPr>
-                            <w:rPr>
-                              <w:rFonts w:ascii="Cambria Math" w:hAnsi="Cambria Math"/>
-                              <w:i/>
-                              <w:sz w:val="24"/>
-                              <w:szCs w:val="28"/>
-                            </w:rPr>
-                          </m:ctrlPr>
-                        </m:sSupPr>
-                        <m:e>
-                          <m:r>
-                            <w:rPr>
-                              <w:rFonts w:ascii="Cambria Math" w:hAnsi="Cambria Math"/>
-                              <w:sz w:val="24"/>
-                              <w:szCs w:val="28"/>
-                            </w:rPr>
-                            <m:t>2</m:t>
-                          </m:r>
-                        </m:e>
-                        <m:sup>
-                          <m:r>
-                            <w:rPr>
-                              <w:rFonts w:ascii="Cambria Math" w:hAnsi="Cambria Math"/>
-                              <w:sz w:val="24"/>
-                              <w:szCs w:val="28"/>
-                            </w:rPr>
-                            <m:t>n</m:t>
-                          </m:r>
-                        </m:sup>
-                      </m:sSup>
-                    </m:sup>
-                  </m:sSup>
-                </m:num>
-                <m:den>
+                </m:sSupPr>
+                <m:e>
+                  <m:r>
+                    <w:rPr>
+                      <w:rFonts w:ascii="Cambria Math" w:hAnsi="Cambria Math"/>
+                      <w:sz w:val="24"/>
+                      <w:szCs w:val="28"/>
+                    </w:rPr>
+                    <m:t>2</m:t>
+                  </m:r>
+                </m:e>
+                <m:sup>
                   <m:sSup>
                     <m:sSupPr>
                       <m:ctrlPr>
@@ -731,46 +858,31 @@
                           <w:sz w:val="24"/>
                           <w:szCs w:val="28"/>
                         </w:rPr>
-                        <m:t>n</m:t>
+                        <m:t>x</m:t>
                       </m:r>
                     </m:sup>
                   </m:sSup>
-                </m:den>
-              </m:f>
-            </m:e>
-          </m:func>
-          <m:r>
-            <w:rPr>
-              <w:rFonts w:ascii="Cambria Math" w:hAnsi="Cambria Math"/>
-              <w:sz w:val="24"/>
-              <w:szCs w:val="28"/>
-            </w:rPr>
-            <m:t xml:space="preserve">= </m:t>
-          </m:r>
-          <m:func>
-            <m:funcPr>
-              <m:ctrlPr>
+                </m:sup>
+              </m:sSup>
+              <m:r>
                 <w:rPr>
                   <w:rFonts w:ascii="Cambria Math" w:hAnsi="Cambria Math"/>
-                  <w:i/>
                   <w:sz w:val="24"/>
                   <w:szCs w:val="28"/>
                 </w:rPr>
-              </m:ctrlPr>
-            </m:funcPr>
-            <m:fName>
-              <m:limLow>
-                <m:limLowPr>
+                <m:t>)/</m:t>
+              </m:r>
+              <m:f>
+                <m:fPr>
                   <m:ctrlPr>
                     <w:rPr>
                       <w:rFonts w:ascii="Cambria Math" w:hAnsi="Cambria Math"/>
-                      <w:i/>
                       <w:sz w:val="24"/>
                       <w:szCs w:val="28"/>
                     </w:rPr>
                   </m:ctrlPr>
-                </m:limLowPr>
-                <m:e>
+                </m:fPr>
+                <m:num>
                   <m:r>
                     <m:rPr>
                       <m:sty m:val="p"/>
@@ -780,23 +892,22 @@
                       <w:sz w:val="24"/>
                       <w:szCs w:val="28"/>
                     </w:rPr>
-                    <m:t>lim</m:t>
+                    <m:t>d</m:t>
                   </m:r>
-                </m:e>
-                <m:lim>
+                </m:num>
+                <m:den>
                   <m:r>
                     <w:rPr>
                       <w:rFonts w:ascii="Cambria Math" w:hAnsi="Cambria Math"/>
-                      <w:lang w:val=""/>
+                      <w:sz w:val="24"/>
+                      <w:szCs w:val="28"/>
                     </w:rPr>
-                    <m:t>n→∞</m:t>
+                    <m:t>dx</m:t>
                   </m:r>
-                </m:lim>
-              </m:limLow>
-            </m:fName>
-            <m:e>
-              <m:f>
-                <m:fPr>
+                </m:den>
+              </m:f>
+              <m:d>
+                <m:dPr>
                   <m:ctrlPr>
                     <w:rPr>
                       <w:rFonts w:ascii="Cambria Math" w:hAnsi="Cambria Math"/>
@@ -805,8 +916,8 @@
                       <w:szCs w:val="28"/>
                     </w:rPr>
                   </m:ctrlPr>
-                </m:fPr>
-                <m:num>
+                </m:dPr>
+                <m:e>
                   <m:sSup>
                     <m:sSupPr>
                       <m:ctrlPr>
@@ -835,54 +946,20 @@
                           <w:sz w:val="24"/>
                           <w:szCs w:val="28"/>
                         </w:rPr>
-                        <m:t>2</m:t>
-                      </m:r>
-                      <m:r>
-                        <w:rPr>
-                          <w:rFonts w:ascii="Cambria Math" w:hAnsi="Cambria Math"/>
-                          <w:sz w:val="24"/>
-                          <w:szCs w:val="28"/>
-                        </w:rPr>
-                        <m:t>n</m:t>
+                        <m:t>x</m:t>
                       </m:r>
                     </m:sup>
                   </m:sSup>
-                </m:num>
-                <m:den>
-                  <m:sSup>
-                    <m:sSupPr>
-                      <m:ctrlPr>
-                        <w:rPr>
-                          <w:rFonts w:ascii="Cambria Math" w:hAnsi="Cambria Math"/>
-                          <w:i/>
-                          <w:sz w:val="24"/>
-                          <w:szCs w:val="28"/>
-                        </w:rPr>
-                      </m:ctrlPr>
-                    </m:sSupPr>
-                    <m:e>
-                      <m:r>
-                        <w:rPr>
-                          <w:rFonts w:ascii="Cambria Math" w:hAnsi="Cambria Math"/>
-                          <w:sz w:val="24"/>
-                          <w:szCs w:val="28"/>
-                        </w:rPr>
-                        <m:t>2</m:t>
-                      </m:r>
-                    </m:e>
-                    <m:sup>
-                      <m:r>
-                        <w:rPr>
-                          <w:rFonts w:ascii="Cambria Math" w:hAnsi="Cambria Math"/>
-                          <w:sz w:val="24"/>
-                          <w:szCs w:val="28"/>
-                        </w:rPr>
-                        <m:t>n</m:t>
-                      </m:r>
-                    </m:sup>
-                  </m:sSup>
-                </m:den>
-              </m:f>
+                </m:e>
+              </m:d>
+              <m:r>
+                <w:rPr>
+                  <w:rFonts w:ascii="Cambria Math" w:hAnsi="Cambria Math"/>
+                  <w:sz w:val="24"/>
+                  <w:szCs w:val="28"/>
+                </w:rPr>
+                <m:t>)</m:t>
+              </m:r>
             </m:e>
           </m:func>
           <m:r>
@@ -899,8 +976,8 @@
                 <w:rPr>
                   <w:rFonts w:ascii="Cambria Math" w:hAnsi="Cambria Math"/>
                   <w:i/>
-                  <w:sz w:val="24"/>
-                  <w:szCs w:val="28"/>
+                  <w:sz w:val="22"/>
+                  <w:lang w:val=""/>
                 </w:rPr>
               </m:ctrlPr>
             </m:limLowPr>
@@ -911,8 +988,7 @@
                 </m:rPr>
                 <w:rPr>
                   <w:rFonts w:ascii="Cambria Math" w:hAnsi="Cambria Math"/>
-                  <w:sz w:val="24"/>
-                  <w:szCs w:val="28"/>
+                  <w:lang w:val=""/>
                 </w:rPr>
                 <m:t>lim</m:t>
               </m:r>
@@ -927,45 +1003,141 @@
               </m:r>
             </m:lim>
           </m:limLow>
-          <m:f>
-            <m:fPr>
+          <m:r>
+            <w:rPr>
+              <w:rFonts w:ascii="Cambria Math" w:hAnsi="Cambria Math"/>
+              <w:sz w:val="22"/>
+              <w:lang w:val=""/>
+            </w:rPr>
+            <m:t>(</m:t>
+          </m:r>
+          <m:func>
+            <m:funcPr>
+              <m:ctrlPr>
+                <w:rPr>
+                  <w:rFonts w:ascii="Cambria Math" w:hAnsi="Cambria Math"/>
+                  <w:sz w:val="24"/>
+                  <w:szCs w:val="28"/>
+                </w:rPr>
+              </m:ctrlPr>
+            </m:funcPr>
+            <m:fName>
+              <m:r>
+                <m:rPr>
+                  <m:sty m:val="p"/>
+                </m:rPr>
+                <w:rPr>
+                  <w:rFonts w:ascii="Cambria Math" w:hAnsi="Cambria Math"/>
+                  <w:sz w:val="24"/>
+                  <w:szCs w:val="28"/>
+                </w:rPr>
+                <m:t>ln</m:t>
+              </m:r>
               <m:ctrlPr>
                 <w:rPr>
                   <w:rFonts w:ascii="Cambria Math" w:hAnsi="Cambria Math"/>
                   <w:i/>
+                  <w:sz w:val="24"/>
+                  <w:szCs w:val="28"/>
                 </w:rPr>
               </m:ctrlPr>
-            </m:fPr>
-            <m:num>
-              <m:r>
-                <w:rPr>
-                  <w:rFonts w:ascii="Cambria Math" w:hAnsi="Cambria Math"/>
-                </w:rPr>
-                <m:t>∞</m:t>
-              </m:r>
-            </m:num>
-            <m:den>
-              <m:r>
-                <w:rPr>
-                  <w:rFonts w:ascii="Cambria Math" w:hAnsi="Cambria Math"/>
-                </w:rPr>
-                <m:t>∞</m:t>
-              </m:r>
-            </m:den>
-          </m:f>
-          <m:r>
-            <w:rPr>
-              <w:rFonts w:ascii="Cambria Math" w:hAnsi="Cambria Math"/>
-            </w:rPr>
-            <m:t>=</m:t>
-          </m:r>
+            </m:fName>
+            <m:e>
+              <m:d>
+                <m:dPr>
+                  <m:ctrlPr>
+                    <w:rPr>
+                      <w:rFonts w:ascii="Cambria Math" w:hAnsi="Cambria Math"/>
+                      <w:i/>
+                      <w:sz w:val="24"/>
+                      <w:szCs w:val="28"/>
+                    </w:rPr>
+                  </m:ctrlPr>
+                </m:dPr>
+                <m:e>
+                  <m:r>
+                    <w:rPr>
+                      <w:rFonts w:ascii="Cambria Math" w:hAnsi="Cambria Math"/>
+                      <w:sz w:val="24"/>
+                      <w:szCs w:val="28"/>
+                    </w:rPr>
+                    <m:t>2</m:t>
+                  </m:r>
+                </m:e>
+              </m:d>
+            </m:e>
+          </m:func>
           <m:r>
             <w:rPr>
               <w:rFonts w:ascii="Cambria Math" w:hAnsi="Cambria Math"/>
               <w:sz w:val="24"/>
               <w:szCs w:val="28"/>
             </w:rPr>
-            <m:t>1</m:t>
+            <m:t>*</m:t>
+          </m:r>
+          <m:sSup>
+            <m:sSupPr>
+              <m:ctrlPr>
+                <w:rPr>
+                  <w:rFonts w:ascii="Cambria Math" w:hAnsi="Cambria Math"/>
+                  <w:i/>
+                  <w:sz w:val="24"/>
+                  <w:szCs w:val="28"/>
+                </w:rPr>
+              </m:ctrlPr>
+            </m:sSupPr>
+            <m:e>
+              <m:r>
+                <w:rPr>
+                  <w:rFonts w:ascii="Cambria Math" w:hAnsi="Cambria Math"/>
+                  <w:sz w:val="24"/>
+                  <w:szCs w:val="28"/>
+                </w:rPr>
+                <m:t>2</m:t>
+              </m:r>
+            </m:e>
+            <m:sup>
+              <m:sSup>
+                <m:sSupPr>
+                  <m:ctrlPr>
+                    <w:rPr>
+                      <w:rFonts w:ascii="Cambria Math" w:hAnsi="Cambria Math"/>
+                      <w:i/>
+                      <w:sz w:val="24"/>
+                      <w:szCs w:val="28"/>
+                    </w:rPr>
+                  </m:ctrlPr>
+                </m:sSupPr>
+                <m:e>
+                  <m:r>
+                    <w:rPr>
+                      <w:rFonts w:ascii="Cambria Math" w:hAnsi="Cambria Math"/>
+                      <w:sz w:val="24"/>
+                      <w:szCs w:val="28"/>
+                    </w:rPr>
+                    <m:t>2</m:t>
+                  </m:r>
+                </m:e>
+                <m:sup>
+                  <m:r>
+                    <w:rPr>
+                      <w:rFonts w:ascii="Cambria Math" w:hAnsi="Cambria Math"/>
+                      <w:sz w:val="24"/>
+                      <w:szCs w:val="28"/>
+                    </w:rPr>
+                    <m:t>x</m:t>
+                  </m:r>
+                </m:sup>
+              </m:sSup>
+            </m:sup>
+          </m:sSup>
+          <m:r>
+            <w:rPr>
+              <w:rFonts w:ascii="Cambria Math" w:hAnsi="Cambria Math"/>
+              <w:sz w:val="24"/>
+              <w:szCs w:val="28"/>
+            </w:rPr>
+            <m:t>)→∞</m:t>
           </m:r>
         </m:oMath>
       </m:oMathPara>
@@ -1053,7 +1225,13 @@
             <w:rPr>
               <w:rFonts w:ascii="Cambria Math" w:hAnsi="Cambria Math"/>
             </w:rPr>
-            <m:t>∈ O</m:t>
+            <m:t>∉</m:t>
+          </m:r>
+          <m:r>
+            <w:rPr>
+              <w:rFonts w:ascii="Cambria Math" w:hAnsi="Cambria Math"/>
+            </w:rPr>
+            <m:t xml:space="preserve"> O</m:t>
           </m:r>
           <m:r>
             <m:rPr>
@@ -1171,10 +1349,7 @@
         <w:t>n</w:t>
       </w:r>
       <w:r>
-        <w:t>)</w:t>
-      </w:r>
-      <w:r>
-        <w:t>?</w:t>
+        <w:t>)?</w:t>
       </w:r>
     </w:p>
     <w:p>
@@ -1184,57 +1359,54 @@
     </w:p>
     <w:p>
       <w:pPr>
-        <w:ind w:left="498" w:right="8" w:firstLine="0"/>
+        <w:ind w:left="499" w:right="8" w:firstLine="0"/>
       </w:pPr>
       <m:oMathPara>
         <m:oMath>
-          <m:func>
-            <m:funcPr>
+          <m:limLow>
+            <m:limLowPr>
               <m:ctrlPr>
                 <w:rPr>
                   <w:rFonts w:ascii="Cambria Math" w:hAnsi="Cambria Math"/>
                   <w:i/>
-                  <w:sz w:val="24"/>
-                  <w:szCs w:val="28"/>
+                  <w:sz w:val="22"/>
+                  <w:lang w:val=""/>
                 </w:rPr>
               </m:ctrlPr>
-            </m:funcPr>
-            <m:fName>
-              <m:limLow>
-                <m:limLowPr>
-                  <m:ctrlPr>
-                    <w:rPr>
-                      <w:rFonts w:ascii="Cambria Math" w:hAnsi="Cambria Math"/>
-                      <w:i/>
-                      <w:sz w:val="24"/>
-                      <w:szCs w:val="28"/>
-                    </w:rPr>
-                  </m:ctrlPr>
-                </m:limLowPr>
-                <m:e>
-                  <m:r>
-                    <m:rPr>
-                      <m:sty m:val="p"/>
-                    </m:rPr>
-                    <w:rPr>
-                      <w:rFonts w:ascii="Cambria Math" w:hAnsi="Cambria Math"/>
-                      <w:sz w:val="24"/>
-                      <w:szCs w:val="28"/>
-                    </w:rPr>
-                    <m:t>lim</m:t>
-                  </m:r>
-                </m:e>
-                <m:lim>
-                  <m:r>
-                    <w:rPr>
-                      <w:rFonts w:ascii="Cambria Math" w:hAnsi="Cambria Math"/>
-                      <w:lang w:val=""/>
-                    </w:rPr>
-                    <m:t>n→∞</m:t>
-                  </m:r>
-                </m:lim>
-              </m:limLow>
-            </m:fName>
+            </m:limLowPr>
+            <m:e>
+              <m:r>
+                <m:rPr>
+                  <m:sty m:val="p"/>
+                </m:rPr>
+                <w:rPr>
+                  <w:rFonts w:ascii="Cambria Math" w:hAnsi="Cambria Math"/>
+                  <w:lang w:val=""/>
+                </w:rPr>
+                <m:t>lim</m:t>
+              </m:r>
+            </m:e>
+            <m:lim>
+              <m:r>
+                <w:rPr>
+                  <w:rFonts w:ascii="Cambria Math" w:hAnsi="Cambria Math"/>
+                  <w:lang w:val=""/>
+                </w:rPr>
+                <m:t>n→∞</m:t>
+              </m:r>
+            </m:lim>
+          </m:limLow>
+          <m:d>
+            <m:dPr>
+              <m:ctrlPr>
+                <w:rPr>
+                  <w:rFonts w:ascii="Cambria Math" w:hAnsi="Cambria Math"/>
+                  <w:i/>
+                  <w:sz w:val="22"/>
+                  <w:lang w:val=""/>
+                </w:rPr>
+              </m:ctrlPr>
+            </m:dPr>
             <m:e>
               <m:f>
                 <m:fPr>
@@ -1242,46 +1414,64 @@
                     <w:rPr>
                       <w:rFonts w:ascii="Cambria Math" w:hAnsi="Cambria Math"/>
                       <w:i/>
-                      <w:sz w:val="24"/>
-                      <w:szCs w:val="28"/>
+                      <w:sz w:val="22"/>
+                      <w:lang w:val=""/>
                     </w:rPr>
                   </m:ctrlPr>
                 </m:fPr>
                 <m:num>
-                  <m:sSup>
-                    <m:sSupPr>
+                  <m:r>
+                    <w:rPr>
+                      <w:rFonts w:ascii="Cambria Math" w:hAnsi="Cambria Math"/>
+                      <w:sz w:val="22"/>
+                      <w:lang w:val=""/>
+                    </w:rPr>
+                    <m:t>1.01n</m:t>
+                  </m:r>
+                </m:num>
+                <m:den>
+                  <m:f>
+                    <m:fPr>
                       <m:ctrlPr>
                         <w:rPr>
                           <w:rFonts w:ascii="Cambria Math" w:hAnsi="Cambria Math"/>
-                          <w:i/>
                           <w:sz w:val="24"/>
                           <w:szCs w:val="28"/>
                         </w:rPr>
                       </m:ctrlPr>
-                    </m:sSupPr>
-                    <m:e>
+                    </m:fPr>
+                    <m:num>
+                      <m:r>
+                        <m:rPr>
+                          <m:sty m:val="p"/>
+                        </m:rPr>
+                        <w:rPr>
+                          <w:rFonts w:ascii="Cambria Math" w:hAnsi="Cambria Math"/>
+                          <w:sz w:val="24"/>
+                          <w:szCs w:val="28"/>
+                        </w:rPr>
+                        <m:t>d</m:t>
+                      </m:r>
+                    </m:num>
+                    <m:den>
                       <m:r>
                         <w:rPr>
                           <w:rFonts w:ascii="Cambria Math" w:hAnsi="Cambria Math"/>
                           <w:sz w:val="24"/>
                           <w:szCs w:val="28"/>
                         </w:rPr>
-                        <m:t>n</m:t>
+                        <m:t>dx</m:t>
                       </m:r>
-                    </m:e>
-                    <m:sup>
-                      <m:r>
-                        <w:rPr>
-                          <w:rFonts w:ascii="Cambria Math" w:hAnsi="Cambria Math"/>
-                          <w:sz w:val="24"/>
-                          <w:szCs w:val="28"/>
-                        </w:rPr>
-                        <m:t>1.01</m:t>
-                      </m:r>
-                    </m:sup>
-                  </m:sSup>
-                </m:num>
-                <m:den>
+                    </m:den>
+                  </m:f>
+                  <m:r>
+                    <w:rPr>
+                      <w:rFonts w:ascii="Cambria Math" w:hAnsi="Cambria Math"/>
+                      <w:sz w:val="24"/>
+                      <w:szCs w:val="28"/>
+                    </w:rPr>
+                    <m:t>(</m:t>
+                  </m:r>
                   <m:func>
                     <m:funcPr>
                       <m:ctrlPr>
@@ -1299,6 +1489,7 @@
                           <m:ctrlPr>
                             <w:rPr>
                               <w:rFonts w:ascii="Cambria Math" w:hAnsi="Cambria Math"/>
+                              <w:i/>
                               <w:sz w:val="24"/>
                               <w:szCs w:val="28"/>
                             </w:rPr>
@@ -1319,9 +1510,6 @@
                         </m:e>
                         <m:sup>
                           <m:r>
-                            <m:rPr>
-                              <m:sty m:val="p"/>
-                            </m:rPr>
                             <w:rPr>
                               <w:rFonts w:ascii="Cambria Math" w:hAnsi="Cambria Math"/>
                               <w:sz w:val="24"/>
@@ -1329,6 +1517,13 @@
                             </w:rPr>
                             <m:t>2</m:t>
                           </m:r>
+                          <m:ctrlPr>
+                            <w:rPr>
+                              <w:rFonts w:ascii="Cambria Math" w:hAnsi="Cambria Math"/>
+                              <w:sz w:val="24"/>
+                              <w:szCs w:val="28"/>
+                            </w:rPr>
+                          </m:ctrlPr>
                         </m:sup>
                       </m:sSup>
                     </m:fName>
@@ -1339,242 +1534,29 @@
                           <w:sz w:val="24"/>
                           <w:szCs w:val="28"/>
                         </w:rPr>
-                        <m:t>n</m:t>
+                        <m:t>n)</m:t>
                       </m:r>
+                      <m:ctrlPr>
+                        <w:rPr>
+                          <w:rFonts w:ascii="Cambria Math" w:hAnsi="Cambria Math"/>
+                          <w:i/>
+                          <w:sz w:val="22"/>
+                          <w:lang w:val=""/>
+                        </w:rPr>
+                      </m:ctrlPr>
                     </m:e>
                   </m:func>
                 </m:den>
               </m:f>
             </m:e>
-          </m:func>
+          </m:d>
           <m:r>
             <w:rPr>
               <w:rFonts w:ascii="Cambria Math" w:hAnsi="Cambria Math"/>
-              <w:sz w:val="24"/>
-              <w:szCs w:val="28"/>
+              <w:sz w:val="22"/>
+              <w:lang w:val=""/>
             </w:rPr>
-            <m:t xml:space="preserve">= </m:t>
-          </m:r>
-          <m:func>
-            <m:funcPr>
-              <m:ctrlPr>
-                <w:rPr>
-                  <w:rFonts w:ascii="Cambria Math" w:hAnsi="Cambria Math"/>
-                  <w:i/>
-                  <w:sz w:val="24"/>
-                  <w:szCs w:val="28"/>
-                </w:rPr>
-              </m:ctrlPr>
-            </m:funcPr>
-            <m:fName>
-              <m:limLow>
-                <m:limLowPr>
-                  <m:ctrlPr>
-                    <w:rPr>
-                      <w:rFonts w:ascii="Cambria Math" w:hAnsi="Cambria Math"/>
-                      <w:i/>
-                      <w:sz w:val="24"/>
-                      <w:szCs w:val="28"/>
-                    </w:rPr>
-                  </m:ctrlPr>
-                </m:limLowPr>
-                <m:e>
-                  <m:r>
-                    <m:rPr>
-                      <m:sty m:val="p"/>
-                    </m:rPr>
-                    <w:rPr>
-                      <w:rFonts w:ascii="Cambria Math" w:hAnsi="Cambria Math"/>
-                      <w:sz w:val="24"/>
-                      <w:szCs w:val="28"/>
-                    </w:rPr>
-                    <m:t>lim</m:t>
-                  </m:r>
-                </m:e>
-                <m:lim>
-                  <m:r>
-                    <w:rPr>
-                      <w:rFonts w:ascii="Cambria Math" w:hAnsi="Cambria Math"/>
-                      <w:lang w:val=""/>
-                    </w:rPr>
-                    <m:t>n→∞</m:t>
-                  </m:r>
-                </m:lim>
-              </m:limLow>
-            </m:fName>
-            <m:e>
-              <m:f>
-                <m:fPr>
-                  <m:ctrlPr>
-                    <w:rPr>
-                      <w:rFonts w:ascii="Cambria Math" w:hAnsi="Cambria Math"/>
-                      <w:i/>
-                      <w:sz w:val="24"/>
-                      <w:szCs w:val="28"/>
-                    </w:rPr>
-                  </m:ctrlPr>
-                </m:fPr>
-                <m:num>
-                  <m:sSup>
-                    <m:sSupPr>
-                      <m:ctrlPr>
-                        <w:rPr>
-                          <w:rFonts w:ascii="Cambria Math" w:hAnsi="Cambria Math"/>
-                          <w:i/>
-                          <w:sz w:val="24"/>
-                          <w:szCs w:val="28"/>
-                        </w:rPr>
-                      </m:ctrlPr>
-                    </m:sSupPr>
-                    <m:e>
-                      <m:r>
-                        <w:rPr>
-                          <w:rFonts w:ascii="Cambria Math" w:hAnsi="Cambria Math"/>
-                          <w:sz w:val="24"/>
-                          <w:szCs w:val="28"/>
-                        </w:rPr>
-                        <m:t>n</m:t>
-                      </m:r>
-                    </m:e>
-                    <m:sup>
-                      <m:r>
-                        <w:rPr>
-                          <w:rFonts w:ascii="Cambria Math" w:hAnsi="Cambria Math"/>
-                          <w:sz w:val="24"/>
-                          <w:szCs w:val="28"/>
-                        </w:rPr>
-                        <m:t>1.01</m:t>
-                      </m:r>
-                    </m:sup>
-                  </m:sSup>
-                </m:num>
-                <m:den>
-                  <m:func>
-                    <m:funcPr>
-                      <m:ctrlPr>
-                        <w:rPr>
-                          <w:rFonts w:ascii="Cambria Math" w:hAnsi="Cambria Math"/>
-                          <w:i/>
-                          <w:sz w:val="24"/>
-                          <w:szCs w:val="28"/>
-                        </w:rPr>
-                      </m:ctrlPr>
-                    </m:funcPr>
-                    <m:fName>
-                      <m:r>
-                        <m:rPr>
-                          <m:sty m:val="p"/>
-                        </m:rPr>
-                        <w:rPr>
-                          <w:rFonts w:ascii="Cambria Math" w:hAnsi="Cambria Math"/>
-                          <w:sz w:val="24"/>
-                          <w:szCs w:val="28"/>
-                        </w:rPr>
-                        <m:t>(log</m:t>
-                      </m:r>
-                    </m:fName>
-                    <m:e>
-                      <m:r>
-                        <w:rPr>
-                          <w:rFonts w:ascii="Cambria Math" w:hAnsi="Cambria Math"/>
-                          <w:sz w:val="24"/>
-                          <w:szCs w:val="28"/>
-                        </w:rPr>
-                        <m:t>n</m:t>
-                      </m:r>
-                      <m:r>
-                        <w:rPr>
-                          <w:rFonts w:ascii="Cambria Math" w:hAnsi="Cambria Math"/>
-                          <w:sz w:val="24"/>
-                          <w:szCs w:val="28"/>
-                        </w:rPr>
-                        <m:t>)^2</m:t>
-                      </m:r>
-                    </m:e>
-                  </m:func>
-                </m:den>
-              </m:f>
-            </m:e>
-          </m:func>
-          <m:r>
-            <w:rPr>
-              <w:rFonts w:ascii="Cambria Math" w:hAnsi="Cambria Math"/>
-              <w:sz w:val="24"/>
-              <w:szCs w:val="28"/>
-            </w:rPr>
-            <m:t>=</m:t>
-          </m:r>
-          <m:limLow>
-            <m:limLowPr>
-              <m:ctrlPr>
-                <w:rPr>
-                  <w:rFonts w:ascii="Cambria Math" w:hAnsi="Cambria Math"/>
-                  <w:i/>
-                  <w:sz w:val="24"/>
-                  <w:szCs w:val="28"/>
-                </w:rPr>
-              </m:ctrlPr>
-            </m:limLowPr>
-            <m:e>
-              <m:r>
-                <m:rPr>
-                  <m:sty m:val="p"/>
-                </m:rPr>
-                <w:rPr>
-                  <w:rFonts w:ascii="Cambria Math" w:hAnsi="Cambria Math"/>
-                  <w:sz w:val="24"/>
-                  <w:szCs w:val="28"/>
-                </w:rPr>
-                <m:t>lim</m:t>
-              </m:r>
-            </m:e>
-            <m:lim>
-              <m:r>
-                <w:rPr>
-                  <w:rFonts w:ascii="Cambria Math" w:hAnsi="Cambria Math"/>
-                  <w:lang w:val=""/>
-                </w:rPr>
-                <m:t>n→∞</m:t>
-              </m:r>
-            </m:lim>
-          </m:limLow>
-          <m:f>
-            <m:fPr>
-              <m:ctrlPr>
-                <w:rPr>
-                  <w:rFonts w:ascii="Cambria Math" w:hAnsi="Cambria Math"/>
-                  <w:i/>
-                </w:rPr>
-              </m:ctrlPr>
-            </m:fPr>
-            <m:num>
-              <m:r>
-                <w:rPr>
-                  <w:rFonts w:ascii="Cambria Math" w:hAnsi="Cambria Math"/>
-                </w:rPr>
-                <m:t>∞</m:t>
-              </m:r>
-            </m:num>
-            <m:den>
-              <m:r>
-                <w:rPr>
-                  <w:rFonts w:ascii="Cambria Math" w:hAnsi="Cambria Math"/>
-                </w:rPr>
-                <m:t>∞</m:t>
-              </m:r>
-            </m:den>
-          </m:f>
-          <m:r>
-            <w:rPr>
-              <w:rFonts w:ascii="Cambria Math" w:hAnsi="Cambria Math"/>
-            </w:rPr>
-            <m:t xml:space="preserve">=  </m:t>
-          </m:r>
-          <m:r>
-            <w:rPr>
-              <w:rFonts w:ascii="Cambria Math" w:hAnsi="Cambria Math"/>
-            </w:rPr>
-            <m:t>1</m:t>
+            <m:t>→0</m:t>
           </m:r>
         </m:oMath>
       </m:oMathPara>
@@ -1803,6 +1785,7 @@
         <w:ind w:left="499" w:right="8" w:hanging="255"/>
       </w:pPr>
       <w:r>
+        <w:lastRenderedPageBreak/>
         <w:t xml:space="preserve">1d. Is </w:t>
       </w:r>
       <w:r>
@@ -1857,62 +1840,72 @@
     </w:p>
     <w:p>
       <w:pPr>
-        <w:ind w:right="8"/>
-      </w:pPr>
-    </w:p>
-    <w:p>
-      <w:pPr>
+        <w:pStyle w:val="ListParagraph"/>
+        <w:ind w:left="498" w:right="8" w:firstLine="0"/>
+        <w:rPr>
+          <w:sz w:val="22"/>
+          <w:lang w:val=""/>
+        </w:rPr>
+      </w:pPr>
+      <w:r>
+        <w:rPr>
+          <w:sz w:val="22"/>
+          <w:lang w:val=""/>
+        </w:rPr>
+        <w:t>Since,</w:t>
+      </w:r>
+    </w:p>
+    <w:p>
+      <w:pPr>
+        <w:pStyle w:val="ListParagraph"/>
         <w:ind w:left="498" w:right="8" w:firstLine="0"/>
       </w:pPr>
       <m:oMathPara>
         <m:oMath>
-          <m:func>
-            <m:funcPr>
+          <m:limLow>
+            <m:limLowPr>
               <m:ctrlPr>
                 <w:rPr>
                   <w:rFonts w:ascii="Cambria Math" w:hAnsi="Cambria Math"/>
                   <w:i/>
-                  <w:sz w:val="24"/>
-                  <w:szCs w:val="28"/>
+                  <w:sz w:val="22"/>
+                  <w:lang w:val=""/>
                 </w:rPr>
               </m:ctrlPr>
-            </m:funcPr>
-            <m:fName>
-              <m:limLow>
-                <m:limLowPr>
-                  <m:ctrlPr>
-                    <w:rPr>
-                      <w:rFonts w:ascii="Cambria Math" w:hAnsi="Cambria Math"/>
-                      <w:i/>
-                      <w:sz w:val="24"/>
-                      <w:szCs w:val="28"/>
-                    </w:rPr>
-                  </m:ctrlPr>
-                </m:limLowPr>
-                <m:e>
-                  <m:r>
-                    <m:rPr>
-                      <m:sty m:val="p"/>
-                    </m:rPr>
-                    <w:rPr>
-                      <w:rFonts w:ascii="Cambria Math" w:hAnsi="Cambria Math"/>
-                      <w:sz w:val="24"/>
-                      <w:szCs w:val="28"/>
-                    </w:rPr>
-                    <m:t>lim</m:t>
-                  </m:r>
-                </m:e>
-                <m:lim>
-                  <m:r>
-                    <w:rPr>
-                      <w:rFonts w:ascii="Cambria Math" w:hAnsi="Cambria Math"/>
-                      <w:lang w:val=""/>
-                    </w:rPr>
-                    <m:t>n→∞</m:t>
-                  </m:r>
-                </m:lim>
-              </m:limLow>
-            </m:fName>
+            </m:limLowPr>
+            <m:e>
+              <m:r>
+                <m:rPr>
+                  <m:sty m:val="p"/>
+                </m:rPr>
+                <w:rPr>
+                  <w:rFonts w:ascii="Cambria Math" w:hAnsi="Cambria Math"/>
+                  <w:lang w:val=""/>
+                </w:rPr>
+                <m:t>lim</m:t>
+              </m:r>
+            </m:e>
+            <m:lim>
+              <m:r>
+                <w:rPr>
+                  <w:rFonts w:ascii="Cambria Math" w:hAnsi="Cambria Math"/>
+                  <w:lang w:val=""/>
+                </w:rPr>
+                <m:t>n→∞</m:t>
+              </m:r>
+            </m:lim>
+          </m:limLow>
+          <m:d>
+            <m:dPr>
+              <m:ctrlPr>
+                <w:rPr>
+                  <w:rFonts w:ascii="Cambria Math" w:hAnsi="Cambria Math"/>
+                  <w:i/>
+                  <w:sz w:val="22"/>
+                  <w:lang w:val=""/>
+                </w:rPr>
+              </m:ctrlPr>
+            </m:dPr>
             <m:e>
               <m:f>
                 <m:fPr>
@@ -1920,46 +1913,64 @@
                     <w:rPr>
                       <w:rFonts w:ascii="Cambria Math" w:hAnsi="Cambria Math"/>
                       <w:i/>
-                      <w:sz w:val="24"/>
-                      <w:szCs w:val="28"/>
+                      <w:sz w:val="22"/>
+                      <w:lang w:val=""/>
                     </w:rPr>
                   </m:ctrlPr>
                 </m:fPr>
                 <m:num>
-                  <m:sSup>
-                    <m:sSupPr>
+                  <m:r>
+                    <w:rPr>
+                      <w:rFonts w:ascii="Cambria Math" w:hAnsi="Cambria Math"/>
+                      <w:sz w:val="22"/>
+                      <w:lang w:val=""/>
+                    </w:rPr>
+                    <m:t>1.01n</m:t>
+                  </m:r>
+                </m:num>
+                <m:den>
+                  <m:f>
+                    <m:fPr>
                       <m:ctrlPr>
                         <w:rPr>
                           <w:rFonts w:ascii="Cambria Math" w:hAnsi="Cambria Math"/>
-                          <w:i/>
                           <w:sz w:val="24"/>
                           <w:szCs w:val="28"/>
                         </w:rPr>
                       </m:ctrlPr>
-                    </m:sSupPr>
-                    <m:e>
+                    </m:fPr>
+                    <m:num>
+                      <m:r>
+                        <m:rPr>
+                          <m:sty m:val="p"/>
+                        </m:rPr>
+                        <w:rPr>
+                          <w:rFonts w:ascii="Cambria Math" w:hAnsi="Cambria Math"/>
+                          <w:sz w:val="24"/>
+                          <w:szCs w:val="28"/>
+                        </w:rPr>
+                        <m:t>d</m:t>
+                      </m:r>
+                    </m:num>
+                    <m:den>
                       <m:r>
                         <w:rPr>
                           <w:rFonts w:ascii="Cambria Math" w:hAnsi="Cambria Math"/>
                           <w:sz w:val="24"/>
                           <w:szCs w:val="28"/>
                         </w:rPr>
-                        <m:t>n</m:t>
+                        <m:t>dx</m:t>
                       </m:r>
-                    </m:e>
-                    <m:sup>
-                      <m:r>
-                        <w:rPr>
-                          <w:rFonts w:ascii="Cambria Math" w:hAnsi="Cambria Math"/>
-                          <w:sz w:val="24"/>
-                          <w:szCs w:val="28"/>
-                        </w:rPr>
-                        <m:t>1.01</m:t>
-                      </m:r>
-                    </m:sup>
-                  </m:sSup>
-                </m:num>
-                <m:den>
+                    </m:den>
+                  </m:f>
+                  <m:r>
+                    <w:rPr>
+                      <w:rFonts w:ascii="Cambria Math" w:hAnsi="Cambria Math"/>
+                      <w:sz w:val="24"/>
+                      <w:szCs w:val="28"/>
+                    </w:rPr>
+                    <m:t>(</m:t>
+                  </m:r>
                   <m:func>
                     <m:funcPr>
                       <m:ctrlPr>
@@ -1977,6 +1988,7 @@
                           <m:ctrlPr>
                             <w:rPr>
                               <w:rFonts w:ascii="Cambria Math" w:hAnsi="Cambria Math"/>
+                              <w:i/>
                               <w:sz w:val="24"/>
                               <w:szCs w:val="28"/>
                             </w:rPr>
@@ -1997,9 +2009,6 @@
                         </m:e>
                         <m:sup>
                           <m:r>
-                            <m:rPr>
-                              <m:sty m:val="p"/>
-                            </m:rPr>
                             <w:rPr>
                               <w:rFonts w:ascii="Cambria Math" w:hAnsi="Cambria Math"/>
                               <w:sz w:val="24"/>
@@ -2007,6 +2016,13 @@
                             </w:rPr>
                             <m:t>2</m:t>
                           </m:r>
+                          <m:ctrlPr>
+                            <w:rPr>
+                              <w:rFonts w:ascii="Cambria Math" w:hAnsi="Cambria Math"/>
+                              <w:sz w:val="24"/>
+                              <w:szCs w:val="28"/>
+                            </w:rPr>
+                          </m:ctrlPr>
                         </m:sup>
                       </m:sSup>
                     </m:fName>
@@ -2017,252 +2033,45 @@
                           <w:sz w:val="24"/>
                           <w:szCs w:val="28"/>
                         </w:rPr>
-                        <m:t>n</m:t>
+                        <m:t>n)</m:t>
                       </m:r>
+                      <m:ctrlPr>
+                        <w:rPr>
+                          <w:rFonts w:ascii="Cambria Math" w:hAnsi="Cambria Math"/>
+                          <w:i/>
+                          <w:sz w:val="22"/>
+                          <w:lang w:val=""/>
+                        </w:rPr>
+                      </m:ctrlPr>
                     </m:e>
                   </m:func>
                 </m:den>
               </m:f>
             </m:e>
-          </m:func>
+          </m:d>
           <m:r>
             <w:rPr>
               <w:rFonts w:ascii="Cambria Math" w:hAnsi="Cambria Math"/>
-              <w:sz w:val="24"/>
-              <w:szCs w:val="28"/>
+              <w:sz w:val="22"/>
+              <w:lang w:val=""/>
             </w:rPr>
-            <m:t xml:space="preserve">= </m:t>
-          </m:r>
-          <m:func>
-            <m:funcPr>
-              <m:ctrlPr>
-                <w:rPr>
-                  <w:rFonts w:ascii="Cambria Math" w:hAnsi="Cambria Math"/>
-                  <w:i/>
-                  <w:sz w:val="24"/>
-                  <w:szCs w:val="28"/>
-                </w:rPr>
-              </m:ctrlPr>
-            </m:funcPr>
-            <m:fName>
-              <m:limLow>
-                <m:limLowPr>
-                  <m:ctrlPr>
-                    <w:rPr>
-                      <w:rFonts w:ascii="Cambria Math" w:hAnsi="Cambria Math"/>
-                      <w:i/>
-                      <w:sz w:val="24"/>
-                      <w:szCs w:val="28"/>
-                    </w:rPr>
-                  </m:ctrlPr>
-                </m:limLowPr>
-                <m:e>
-                  <m:r>
-                    <m:rPr>
-                      <m:sty m:val="p"/>
-                    </m:rPr>
-                    <w:rPr>
-                      <w:rFonts w:ascii="Cambria Math" w:hAnsi="Cambria Math"/>
-                      <w:sz w:val="24"/>
-                      <w:szCs w:val="28"/>
-                    </w:rPr>
-                    <m:t>lim</m:t>
-                  </m:r>
-                </m:e>
-                <m:lim>
-                  <m:r>
-                    <w:rPr>
-                      <w:rFonts w:ascii="Cambria Math" w:hAnsi="Cambria Math"/>
-                      <w:lang w:val=""/>
-                    </w:rPr>
-                    <m:t>n→∞</m:t>
-                  </m:r>
-                </m:lim>
-              </m:limLow>
-            </m:fName>
-            <m:e>
-              <m:f>
-                <m:fPr>
-                  <m:ctrlPr>
-                    <w:rPr>
-                      <w:rFonts w:ascii="Cambria Math" w:hAnsi="Cambria Math"/>
-                      <w:i/>
-                      <w:sz w:val="24"/>
-                      <w:szCs w:val="28"/>
-                    </w:rPr>
-                  </m:ctrlPr>
-                </m:fPr>
-                <m:num>
-                  <m:sSup>
-                    <m:sSupPr>
-                      <m:ctrlPr>
-                        <w:rPr>
-                          <w:rFonts w:ascii="Cambria Math" w:hAnsi="Cambria Math"/>
-                          <w:i/>
-                          <w:sz w:val="24"/>
-                          <w:szCs w:val="28"/>
-                        </w:rPr>
-                      </m:ctrlPr>
-                    </m:sSupPr>
-                    <m:e>
-                      <m:r>
-                        <w:rPr>
-                          <w:rFonts w:ascii="Cambria Math" w:hAnsi="Cambria Math"/>
-                          <w:sz w:val="24"/>
-                          <w:szCs w:val="28"/>
-                        </w:rPr>
-                        <m:t>n</m:t>
-                      </m:r>
-                    </m:e>
-                    <m:sup>
-                      <m:r>
-                        <w:rPr>
-                          <w:rFonts w:ascii="Cambria Math" w:hAnsi="Cambria Math"/>
-                          <w:sz w:val="24"/>
-                          <w:szCs w:val="28"/>
-                        </w:rPr>
-                        <m:t>1.01</m:t>
-                      </m:r>
-                    </m:sup>
-                  </m:sSup>
-                </m:num>
-                <m:den>
-                  <m:func>
-                    <m:funcPr>
-                      <m:ctrlPr>
-                        <w:rPr>
-                          <w:rFonts w:ascii="Cambria Math" w:hAnsi="Cambria Math"/>
-                          <w:i/>
-                          <w:sz w:val="24"/>
-                          <w:szCs w:val="28"/>
-                        </w:rPr>
-                      </m:ctrlPr>
-                    </m:funcPr>
-                    <m:fName>
-                      <m:r>
-                        <m:rPr>
-                          <m:sty m:val="p"/>
-                        </m:rPr>
-                        <w:rPr>
-                          <w:rFonts w:ascii="Cambria Math" w:hAnsi="Cambria Math"/>
-                          <w:sz w:val="24"/>
-                          <w:szCs w:val="28"/>
-                        </w:rPr>
-                        <m:t>(log</m:t>
-                      </m:r>
-                    </m:fName>
-                    <m:e>
-                      <m:r>
-                        <w:rPr>
-                          <w:rFonts w:ascii="Cambria Math" w:hAnsi="Cambria Math"/>
-                          <w:sz w:val="24"/>
-                          <w:szCs w:val="28"/>
-                        </w:rPr>
-                        <m:t>n)^2</m:t>
-                      </m:r>
-                    </m:e>
-                  </m:func>
-                </m:den>
-              </m:f>
-            </m:e>
-          </m:func>
-          <m:r>
-            <w:rPr>
-              <w:rFonts w:ascii="Cambria Math" w:hAnsi="Cambria Math"/>
-              <w:sz w:val="24"/>
-              <w:szCs w:val="28"/>
-            </w:rPr>
-            <m:t>=</m:t>
-          </m:r>
-          <m:limLow>
-            <m:limLowPr>
-              <m:ctrlPr>
-                <w:rPr>
-                  <w:rFonts w:ascii="Cambria Math" w:hAnsi="Cambria Math"/>
-                  <w:i/>
-                  <w:sz w:val="24"/>
-                  <w:szCs w:val="28"/>
-                </w:rPr>
-              </m:ctrlPr>
-            </m:limLowPr>
-            <m:e>
-              <m:r>
-                <m:rPr>
-                  <m:sty m:val="p"/>
-                </m:rPr>
-                <w:rPr>
-                  <w:rFonts w:ascii="Cambria Math" w:hAnsi="Cambria Math"/>
-                  <w:sz w:val="24"/>
-                  <w:szCs w:val="28"/>
-                </w:rPr>
-                <m:t>lim</m:t>
-              </m:r>
-            </m:e>
-            <m:lim>
-              <m:r>
-                <w:rPr>
-                  <w:rFonts w:ascii="Cambria Math" w:hAnsi="Cambria Math"/>
-                  <w:lang w:val=""/>
-                </w:rPr>
-                <m:t>n→∞</m:t>
-              </m:r>
-            </m:lim>
-          </m:limLow>
-          <m:f>
-            <m:fPr>
-              <m:ctrlPr>
-                <w:rPr>
-                  <w:rFonts w:ascii="Cambria Math" w:hAnsi="Cambria Math"/>
-                  <w:i/>
-                </w:rPr>
-              </m:ctrlPr>
-            </m:fPr>
-            <m:num>
-              <m:r>
-                <w:rPr>
-                  <w:rFonts w:ascii="Cambria Math" w:hAnsi="Cambria Math"/>
-                </w:rPr>
-                <m:t>∞</m:t>
-              </m:r>
-            </m:num>
-            <m:den>
-              <m:r>
-                <w:rPr>
-                  <w:rFonts w:ascii="Cambria Math" w:hAnsi="Cambria Math"/>
-                </w:rPr>
-                <m:t>∞</m:t>
-              </m:r>
-            </m:den>
-          </m:f>
-          <m:r>
-            <w:rPr>
-              <w:rFonts w:ascii="Cambria Math" w:hAnsi="Cambria Math"/>
-            </w:rPr>
-            <m:t>=  1</m:t>
+            <m:t>→0</m:t>
           </m:r>
         </m:oMath>
       </m:oMathPara>
     </w:p>
     <w:p>
       <w:pPr>
-        <w:ind w:left="498" w:right="8" w:firstLine="0"/>
-        <w:rPr>
-          <w:sz w:val="24"/>
-          <w:szCs w:val="28"/>
-        </w:rPr>
-      </w:pPr>
-      <m:oMathPara>
-        <m:oMath>
-          <m:r>
-            <w:rPr>
-              <w:rFonts w:ascii="Cambria Math" w:hAnsi="Cambria Math"/>
-              <w:sz w:val="24"/>
-              <w:szCs w:val="28"/>
-            </w:rPr>
-            <m:t>∴</m:t>
-          </m:r>
-        </m:oMath>
-      </m:oMathPara>
+        <w:ind w:left="499" w:right="8" w:firstLine="0"/>
+      </w:pPr>
+    </w:p>
+    <w:p>
+      <w:pPr>
+        <w:ind w:right="8"/>
+      </w:pPr>
+      <w:r>
+        <w:t xml:space="preserve">Then, </w:t>
+      </w:r>
     </w:p>
     <w:p>
       <w:pPr>
@@ -2322,10 +2131,14 @@
             </m:sup>
           </m:sSup>
           <m:r>
+            <m:rPr>
+              <m:sty m:val="p"/>
+            </m:rPr>
             <w:rPr>
               <w:rFonts w:ascii="Cambria Math" w:hAnsi="Cambria Math"/>
+              <w:vertAlign w:val="superscript"/>
             </w:rPr>
-            <m:t>∈</m:t>
+            <m:t>∉</m:t>
           </m:r>
           <m:r>
             <m:rPr>
@@ -2350,6 +2163,8 @@
               <m:ctrlPr>
                 <w:rPr>
                   <w:rFonts w:ascii="Cambria Math" w:hAnsi="Cambria Math"/>
+                  <w:i/>
+                  <w:vertAlign w:val="superscript"/>
                 </w:rPr>
               </m:ctrlPr>
             </m:funcPr>
@@ -2359,6 +2174,7 @@
                   <m:ctrlPr>
                     <w:rPr>
                       <w:rFonts w:ascii="Cambria Math" w:hAnsi="Cambria Math"/>
+                      <w:vertAlign w:val="superscript"/>
                     </w:rPr>
                   </m:ctrlPr>
                 </m:sSupPr>
@@ -2372,6 +2188,11 @@
                     </w:rPr>
                     <m:t>log</m:t>
                   </m:r>
+                  <m:ctrlPr>
+                    <w:rPr>
+                      <w:rFonts w:ascii="Cambria Math" w:hAnsi="Cambria Math"/>
+                    </w:rPr>
+                  </m:ctrlPr>
                 </m:e>
                 <m:sup>
                   <m:r>
@@ -2384,8 +2205,19 @@
                     </w:rPr>
                     <m:t>2</m:t>
                   </m:r>
+                  <m:ctrlPr>
+                    <w:rPr>
+                      <w:rFonts w:ascii="Cambria Math" w:hAnsi="Cambria Math"/>
+                    </w:rPr>
+                  </m:ctrlPr>
                 </m:sup>
               </m:sSup>
+              <m:ctrlPr>
+                <w:rPr>
+                  <w:rFonts w:ascii="Cambria Math" w:hAnsi="Cambria Math"/>
+                  <w:i/>
+                </w:rPr>
+              </m:ctrlPr>
             </m:fName>
             <m:e>
               <m:r>
@@ -2697,18 +2529,7 @@
                               <w:sz w:val="24"/>
                               <w:szCs w:val="28"/>
                             </w:rPr>
-                            <m:t>(</m:t>
-                          </m:r>
-                          <m:r>
-                            <m:rPr>
-                              <m:sty m:val="p"/>
-                            </m:rPr>
-                            <w:rPr>
-                              <w:rFonts w:ascii="Cambria Math" w:hAnsi="Cambria Math"/>
-                              <w:sz w:val="24"/>
-                              <w:szCs w:val="28"/>
-                            </w:rPr>
-                            <m:t>log</m:t>
+                            <m:t>(log</m:t>
                           </m:r>
                         </m:fName>
                         <m:e>
@@ -2752,73 +2573,7 @@
               <w:sz w:val="24"/>
               <w:szCs w:val="28"/>
             </w:rPr>
-            <m:t>=</m:t>
-          </m:r>
-          <m:limLow>
-            <m:limLowPr>
-              <m:ctrlPr>
-                <w:rPr>
-                  <w:rFonts w:ascii="Cambria Math" w:hAnsi="Cambria Math"/>
-                  <w:i/>
-                  <w:sz w:val="24"/>
-                  <w:szCs w:val="28"/>
-                </w:rPr>
-              </m:ctrlPr>
-            </m:limLowPr>
-            <m:e>
-              <m:r>
-                <m:rPr>
-                  <m:sty m:val="p"/>
-                </m:rPr>
-                <w:rPr>
-                  <w:rFonts w:ascii="Cambria Math" w:hAnsi="Cambria Math"/>
-                  <w:sz w:val="24"/>
-                  <w:szCs w:val="28"/>
-                </w:rPr>
-                <m:t>lim</m:t>
-              </m:r>
-            </m:e>
-            <m:lim>
-              <m:r>
-                <w:rPr>
-                  <w:rFonts w:ascii="Cambria Math" w:hAnsi="Cambria Math"/>
-                  <w:lang w:val=""/>
-                </w:rPr>
-                <m:t>n→∞</m:t>
-              </m:r>
-            </m:lim>
-          </m:limLow>
-          <m:f>
-            <m:fPr>
-              <m:ctrlPr>
-                <w:rPr>
-                  <w:rFonts w:ascii="Cambria Math" w:hAnsi="Cambria Math"/>
-                  <w:i/>
-                </w:rPr>
-              </m:ctrlPr>
-            </m:fPr>
-            <m:num>
-              <m:r>
-                <w:rPr>
-                  <w:rFonts w:ascii="Cambria Math" w:hAnsi="Cambria Math"/>
-                </w:rPr>
-                <m:t>∞</m:t>
-              </m:r>
-            </m:num>
-            <m:den>
-              <m:r>
-                <w:rPr>
-                  <w:rFonts w:ascii="Cambria Math" w:hAnsi="Cambria Math"/>
-                </w:rPr>
-                <m:t>∞</m:t>
-              </m:r>
-            </m:den>
-          </m:f>
-          <m:r>
-            <w:rPr>
-              <w:rFonts w:ascii="Cambria Math" w:hAnsi="Cambria Math"/>
-            </w:rPr>
-            <m:t>=  1</m:t>
+            <m:t>→∞</m:t>
           </m:r>
         </m:oMath>
       </m:oMathPara>
@@ -2880,7 +2635,15 @@
               <w:sz w:val="24"/>
               <w:szCs w:val="28"/>
             </w:rPr>
-            <m:t>∈O</m:t>
+            <m:t>∉</m:t>
+          </m:r>
+          <m:r>
+            <w:rPr>
+              <w:rFonts w:ascii="Cambria Math" w:hAnsi="Cambria Math"/>
+              <w:sz w:val="24"/>
+              <w:szCs w:val="28"/>
+            </w:rPr>
+            <m:t>O</m:t>
           </m:r>
           <m:sSup>
             <m:sSupPr>
@@ -2915,18 +2678,7 @@
                       <w:sz w:val="24"/>
                       <w:szCs w:val="28"/>
                     </w:rPr>
-                    <m:t>(</m:t>
-                  </m:r>
-                  <m:r>
-                    <m:rPr>
-                      <m:sty m:val="p"/>
-                    </m:rPr>
-                    <w:rPr>
-                      <w:rFonts w:ascii="Cambria Math" w:hAnsi="Cambria Math"/>
-                      <w:sz w:val="24"/>
-                      <w:szCs w:val="28"/>
-                    </w:rPr>
-                    <m:t>log</m:t>
+                    <m:t>(log</m:t>
                   </m:r>
                 </m:fName>
                 <m:e>
@@ -3236,18 +2988,7 @@
                               <w:sz w:val="24"/>
                               <w:szCs w:val="28"/>
                             </w:rPr>
-                            <m:t>(</m:t>
-                          </m:r>
-                          <m:r>
-                            <m:rPr>
-                              <m:sty m:val="p"/>
-                            </m:rPr>
-                            <w:rPr>
-                              <w:rFonts w:ascii="Cambria Math" w:hAnsi="Cambria Math"/>
-                              <w:sz w:val="24"/>
-                              <w:szCs w:val="28"/>
-                            </w:rPr>
-                            <m:t>log</m:t>
+                            <m:t>(log</m:t>
                           </m:r>
                         </m:fName>
                         <m:e>
@@ -3291,73 +3032,7 @@
               <w:sz w:val="24"/>
               <w:szCs w:val="28"/>
             </w:rPr>
-            <m:t>=</m:t>
-          </m:r>
-          <m:limLow>
-            <m:limLowPr>
-              <m:ctrlPr>
-                <w:rPr>
-                  <w:rFonts w:ascii="Cambria Math" w:hAnsi="Cambria Math"/>
-                  <w:i/>
-                  <w:sz w:val="24"/>
-                  <w:szCs w:val="28"/>
-                </w:rPr>
-              </m:ctrlPr>
-            </m:limLowPr>
-            <m:e>
-              <m:r>
-                <m:rPr>
-                  <m:sty m:val="p"/>
-                </m:rPr>
-                <w:rPr>
-                  <w:rFonts w:ascii="Cambria Math" w:hAnsi="Cambria Math"/>
-                  <w:sz w:val="24"/>
-                  <w:szCs w:val="28"/>
-                </w:rPr>
-                <m:t>lim</m:t>
-              </m:r>
-            </m:e>
-            <m:lim>
-              <m:r>
-                <w:rPr>
-                  <w:rFonts w:ascii="Cambria Math" w:hAnsi="Cambria Math"/>
-                  <w:lang w:val=""/>
-                </w:rPr>
-                <m:t>n→∞</m:t>
-              </m:r>
-            </m:lim>
-          </m:limLow>
-          <m:f>
-            <m:fPr>
-              <m:ctrlPr>
-                <w:rPr>
-                  <w:rFonts w:ascii="Cambria Math" w:hAnsi="Cambria Math"/>
-                  <w:i/>
-                </w:rPr>
-              </m:ctrlPr>
-            </m:fPr>
-            <m:num>
-              <m:r>
-                <w:rPr>
-                  <w:rFonts w:ascii="Cambria Math" w:hAnsi="Cambria Math"/>
-                </w:rPr>
-                <m:t>∞</m:t>
-              </m:r>
-            </m:num>
-            <m:den>
-              <m:r>
-                <w:rPr>
-                  <w:rFonts w:ascii="Cambria Math" w:hAnsi="Cambria Math"/>
-                </w:rPr>
-                <m:t>∞</m:t>
-              </m:r>
-            </m:den>
-          </m:f>
-          <m:r>
-            <w:rPr>
-              <w:rFonts w:ascii="Cambria Math" w:hAnsi="Cambria Math"/>
-            </w:rPr>
-            <m:t>=  1</m:t>
+            <m:t>→∞</m:t>
           </m:r>
         </m:oMath>
       </m:oMathPara>
@@ -3465,18 +3140,7 @@
                       <w:sz w:val="24"/>
                       <w:szCs w:val="28"/>
                     </w:rPr>
-                    <m:t>(</m:t>
-                  </m:r>
-                  <m:r>
-                    <m:rPr>
-                      <m:sty m:val="p"/>
-                    </m:rPr>
-                    <w:rPr>
-                      <w:rFonts w:ascii="Cambria Math" w:hAnsi="Cambria Math"/>
-                      <w:sz w:val="24"/>
-                      <w:szCs w:val="28"/>
-                    </w:rPr>
-                    <m:t>log</m:t>
+                    <m:t>(log</m:t>
                   </m:r>
                 </m:fName>
                 <m:e>
@@ -3573,10 +3237,7 @@
         <w:t xml:space="preserve">foo x </w:t>
       </w:r>
       <w:r>
-        <w:t xml:space="preserve">= </w:t>
-      </w:r>
-      <w:r>
-        <w:t xml:space="preserve">if </w:t>
+        <w:t xml:space="preserve">= if </w:t>
       </w:r>
       <w:r>
         <w:rPr>
@@ -3585,10 +3246,7 @@
         <w:t xml:space="preserve">x ≤ </w:t>
       </w:r>
       <w:r>
-        <w:t xml:space="preserve">1 </w:t>
-      </w:r>
-      <w:r>
-        <w:t xml:space="preserve">then </w:t>
+        <w:t xml:space="preserve">1 then </w:t>
       </w:r>
       <w:r>
         <w:rPr>
@@ -3612,28 +3270,50 @@
         <w:ind w:left="1603" w:right="1107"/>
       </w:pPr>
       <w:r>
-        <w:t xml:space="preserve">let </w:t>
+        <w:t>let (</w:t>
+      </w:r>
+      <w:proofErr w:type="spellStart"/>
+      <w:r>
+        <w:rPr>
+          <w:i/>
+        </w:rPr>
+        <w:t>ra,rb</w:t>
+      </w:r>
+      <w:proofErr w:type="spellEnd"/>
+      <w:r>
+        <w:t>) = (</w:t>
+      </w:r>
+      <w:r>
+        <w:rPr>
+          <w:i/>
+        </w:rPr>
+        <w:t xml:space="preserve">foo </w:t>
       </w:r>
       <w:r>
         <w:t>(</w:t>
       </w:r>
-      <w:proofErr w:type="spellStart"/>
-      <w:proofErr w:type="gramStart"/>
       <w:r>
         <w:rPr>
           <w:i/>
         </w:rPr>
-        <w:t>ra,rb</w:t>
-      </w:r>
-      <w:proofErr w:type="spellEnd"/>
-      <w:proofErr w:type="gramEnd"/>
-      <w:r>
-        <w:t>) = (</w:t>
+        <w:t xml:space="preserve">x − </w:t>
+      </w:r>
+      <w:r>
+        <w:t xml:space="preserve">1)) </w:t>
       </w:r>
       <w:r>
         <w:rPr>
           <w:i/>
         </w:rPr>
+        <w:t xml:space="preserve">, </w:t>
+      </w:r>
+      <w:r>
+        <w:t>(</w:t>
+      </w:r>
+      <w:r>
+        <w:rPr>
+          <w:i/>
+        </w:rPr>
         <w:t xml:space="preserve">foo </w:t>
       </w:r>
       <w:r>
@@ -3646,37 +3326,7 @@
         <w:t xml:space="preserve">x − </w:t>
       </w:r>
       <w:r>
-        <w:t xml:space="preserve">1)) </w:t>
-      </w:r>
-      <w:r>
-        <w:rPr>
-          <w:i/>
-        </w:rPr>
-        <w:t xml:space="preserve">, </w:t>
-      </w:r>
-      <w:r>
-        <w:t>(</w:t>
-      </w:r>
-      <w:r>
-        <w:rPr>
-          <w:i/>
-        </w:rPr>
-        <w:t xml:space="preserve">foo </w:t>
-      </w:r>
-      <w:r>
-        <w:t>(</w:t>
-      </w:r>
-      <w:r>
-        <w:rPr>
-          <w:i/>
-        </w:rPr>
-        <w:t xml:space="preserve">x − </w:t>
-      </w:r>
-      <w:r>
-        <w:t xml:space="preserve">2)) </w:t>
-      </w:r>
-      <w:r>
-        <w:t xml:space="preserve">in </w:t>
+        <w:t xml:space="preserve">2)) in </w:t>
       </w:r>
       <w:r>
         <w:rPr>
@@ -3721,6 +3371,7 @@
         <w:ind w:left="499" w:right="8" w:hanging="255"/>
       </w:pPr>
       <w:r>
+        <w:lastRenderedPageBreak/>
         <w:t>2a.</w:t>
       </w:r>
       <w:r>
@@ -3985,8 +3636,19 @@
         <w:ind w:right="8"/>
       </w:pPr>
       <w:r>
-        <w:lastRenderedPageBreak/>
-        <w:t xml:space="preserve">The function adds the previous two numbers by calling the function on itself, while recursively decreasing the input to the function after every iteration until it reaches 1, at which point the result is returned. </w:t>
+        <w:t xml:space="preserve">The function adds the previous two numbers by calling the function on itself, while recursively </w:t>
+      </w:r>
+      <w:r>
+        <w:t>calling</w:t>
+      </w:r>
+      <w:r>
+        <w:t xml:space="preserve"> the function after every iteration until it reaches 1</w:t>
+      </w:r>
+      <w:r>
+        <w:t xml:space="preserve">. </w:t>
+      </w:r>
+      <w:r>
+        <w:t>The function recursively adds the number 1 or 0, counting until it reaches the end, where it returns the final Fibonacci number by adding the results of the 1s.</w:t>
       </w:r>
     </w:p>
     <w:p>
@@ -4005,10 +3667,7 @@
         <w:ind w:left="0" w:right="3875" w:firstLine="244"/>
       </w:pPr>
       <w:r>
-        <w:t>3</w:t>
-      </w:r>
-      <w:r>
-        <w:t xml:space="preserve">. </w:t>
+        <w:t xml:space="preserve">3. </w:t>
       </w:r>
       <w:r>
         <w:rPr>
@@ -4028,18 +3687,13 @@
       </w:r>
       <w:proofErr w:type="spellStart"/>
       <w:r>
-        <w:t>longest_</w:t>
-      </w:r>
-      <w:proofErr w:type="gramStart"/>
-      <w:r>
-        <w:t>run</w:t>
+        <w:t>longest_run</w:t>
       </w:r>
       <w:proofErr w:type="spellEnd"/>
       <w:r>
         <w:t>(</w:t>
       </w:r>
       <w:proofErr w:type="spellStart"/>
-      <w:proofErr w:type="gramEnd"/>
       <w:r>
         <w:t>myarray</w:t>
       </w:r>
@@ -4167,19 +3821,11 @@
       </w:r>
       <w:proofErr w:type="spellStart"/>
       <w:r>
-        <w:t>longest_</w:t>
-      </w:r>
-      <w:proofErr w:type="gramStart"/>
-      <w:r>
-        <w:t>run</w:t>
+        <w:t>longest_run</w:t>
       </w:r>
       <w:proofErr w:type="spellEnd"/>
       <w:r>
-        <w:t>(</w:t>
-      </w:r>
-      <w:proofErr w:type="gramEnd"/>
-      <w:r>
-        <w:t>[2,12,12,8,12,12,12,0,12,1],</w:t>
+        <w:t>([2,12,12,8,12,12,12,0,12,1],</w:t>
       </w:r>
       <w:r>
         <w:rPr>
@@ -4329,10 +3975,7 @@
         <w:t xml:space="preserve"> </w:t>
       </w:r>
       <w:r>
-        <w:t>main.py</w:t>
-      </w:r>
-      <w:r>
-        <w:t>.</w:t>
+        <w:t>main.py.</w:t>
       </w:r>
     </w:p>
     <w:p>
@@ -4937,10 +4580,7 @@
         <w:t xml:space="preserve"> </w:t>
       </w:r>
       <w:r>
-        <w:t>Result</w:t>
-      </w:r>
-      <w:r>
-        <w:t>.</w:t>
+        <w:t>Result.</w:t>
       </w:r>
     </w:p>
     <w:p>
@@ -5068,6 +4708,7 @@
         <w:ind w:left="493" w:right="8"/>
       </w:pPr>
       <w:r>
+        <w:lastRenderedPageBreak/>
         <w:t>.</w:t>
       </w:r>
     </w:p>
@@ -5100,7 +4741,6 @@
         <w:ind w:left="493" w:right="8"/>
       </w:pPr>
       <w:r>
-        <w:lastRenderedPageBreak/>
         <w:t>.</w:t>
       </w:r>
     </w:p>
@@ -6716,7 +6356,6 @@
   <w:style w:type="character" w:default="1" w:styleId="DefaultParagraphFont">
     <w:name w:val="Default Paragraph Font"/>
     <w:uiPriority w:val="1"/>
-    <w:semiHidden/>
     <w:unhideWhenUsed/>
   </w:style>
   <w:style w:type="table" w:default="1" w:styleId="TableNormal">

</xml_diff>